<commit_message>
Cập nhật Sprint Planning 1 & 2
</commit_message>
<xml_diff>
--- a/Sprint_Planning 1 ( 27.9.2025).docx
+++ b/Sprint_Planning 1 ( 27.9.2025).docx
@@ -692,15 +692,17 @@
                 <w:rFonts w:ascii="Times New Roman" w:eastAsia="Times New Roman" w:hAnsi="Times New Roman" w:cs="Times New Roman"/>
                 <w:sz w:val="24"/>
                 <w:szCs w:val="24"/>
-              </w:rPr>
-            </w:pPr>
-            <w:r>
-              <w:rPr>
-                <w:rFonts w:ascii="Times New Roman" w:eastAsia="Times New Roman" w:hAnsi="Times New Roman" w:cs="Times New Roman"/>
-                <w:sz w:val="24"/>
-                <w:szCs w:val="24"/>
-              </w:rPr>
-              <w:t>To Do</w:t>
+                <w:lang w:val="vi-VN"/>
+              </w:rPr>
+            </w:pPr>
+            <w:r>
+              <w:rPr>
+                <w:rFonts w:ascii="Times New Roman" w:eastAsia="Times New Roman" w:hAnsi="Times New Roman" w:cs="Times New Roman"/>
+                <w:sz w:val="24"/>
+                <w:szCs w:val="24"/>
+                <w:lang w:val="vi-VN"/>
+              </w:rPr>
+              <w:t>Done</w:t>
             </w:r>
           </w:p>
         </w:tc>
@@ -853,15 +855,17 @@
                 <w:rFonts w:ascii="Times New Roman" w:eastAsia="Times New Roman" w:hAnsi="Times New Roman" w:cs="Times New Roman"/>
                 <w:sz w:val="24"/>
                 <w:szCs w:val="24"/>
-              </w:rPr>
-            </w:pPr>
-            <w:r>
-              <w:rPr>
-                <w:rFonts w:ascii="Times New Roman" w:eastAsia="Times New Roman" w:hAnsi="Times New Roman" w:cs="Times New Roman"/>
-                <w:sz w:val="24"/>
-                <w:szCs w:val="24"/>
-              </w:rPr>
-              <w:t>To Do</w:t>
+                <w:lang w:val="vi-VN"/>
+              </w:rPr>
+            </w:pPr>
+            <w:r>
+              <w:rPr>
+                <w:rFonts w:ascii="Times New Roman" w:eastAsia="Times New Roman" w:hAnsi="Times New Roman" w:cs="Times New Roman"/>
+                <w:sz w:val="24"/>
+                <w:szCs w:val="24"/>
+                <w:lang w:val="vi-VN"/>
+              </w:rPr>
+              <w:t>Done</w:t>
             </w:r>
           </w:p>
         </w:tc>
@@ -1059,17 +1063,9 @@
                 <w:rFonts w:ascii="Times New Roman" w:eastAsia="Times New Roman" w:hAnsi="Times New Roman" w:cs="Times New Roman"/>
                 <w:sz w:val="24"/>
                 <w:szCs w:val="24"/>
-              </w:rPr>
-              <w:t>To</w:t>
-            </w:r>
-            <w:r>
-              <w:rPr>
-                <w:rFonts w:ascii="Times New Roman" w:eastAsia="Times New Roman" w:hAnsi="Times New Roman" w:cs="Times New Roman"/>
-                <w:sz w:val="24"/>
-                <w:szCs w:val="24"/>
-                <w:lang w:val="vi-VN"/>
-              </w:rPr>
-              <w:t xml:space="preserve"> do</w:t>
+                <w:lang w:val="vi-VN"/>
+              </w:rPr>
+              <w:t>Done</w:t>
             </w:r>
           </w:p>
         </w:tc>
@@ -1234,6 +1230,14 @@
                 <w:szCs w:val="24"/>
               </w:rPr>
             </w:pPr>
+            <w:r>
+              <w:rPr>
+                <w:rFonts w:ascii="Times New Roman" w:eastAsia="Times New Roman" w:hAnsi="Times New Roman" w:cs="Times New Roman"/>
+                <w:sz w:val="24"/>
+                <w:szCs w:val="24"/>
+              </w:rPr>
+              <w:t>Done</w:t>
+            </w:r>
           </w:p>
         </w:tc>
       </w:tr>

</xml_diff>